<commit_message>
Trying to solve the phase jitter problem
</commit_message>
<xml_diff>
--- a/documents/BR0101固件开发——模数转换器AD9715（第十周）.docx
+++ b/documents/BR0101固件开发——模数转换器AD9715（第十周）.docx
@@ -170,6 +170,9 @@
         <w:jc w:val="center"/>
       </w:pPr>
       <w:r>
+        <w:rPr>
+          <w:noProof/>
+        </w:rPr>
         <w:drawing>
           <wp:inline distT="0" distB="0" distL="0" distR="0" wp14:anchorId="3483BD1E" wp14:editId="04284537">
             <wp:extent cx="2095500" cy="1085850"/>
@@ -331,9 +334,6 @@
       <w:pPr>
         <w:pStyle w:val="a6"/>
         <w:ind w:firstLine="440"/>
-        <w:rPr>
-          <w:rFonts w:hint="eastAsia"/>
-        </w:rPr>
       </w:pPr>
       <w:r>
         <w:rPr>
@@ -373,9 +373,6 @@
       <w:pPr>
         <w:pStyle w:val="a6"/>
         <w:ind w:firstLine="440"/>
-        <w:rPr>
-          <w:rFonts w:hint="eastAsia"/>
-        </w:rPr>
       </w:pPr>
       <w:r>
         <w:rPr>
@@ -469,9 +466,6 @@
       <w:pPr>
         <w:pStyle w:val="a6"/>
         <w:ind w:firstLine="440"/>
-        <w:rPr>
-          <w:rFonts w:hint="eastAsia"/>
-        </w:rPr>
       </w:pPr>
       <w:r>
         <w:rPr>
@@ -495,9 +489,6 @@
       <w:pPr>
         <w:pStyle w:val="a6"/>
         <w:ind w:firstLine="440"/>
-        <w:rPr>
-          <w:rFonts w:hint="eastAsia"/>
-        </w:rPr>
       </w:pPr>
       <w:r>
         <w:rPr>
@@ -509,9 +500,6 @@
     <w:p>
       <w:pPr>
         <w:pStyle w:val="4"/>
-        <w:rPr>
-          <w:rFonts w:hint="eastAsia"/>
-        </w:rPr>
       </w:pPr>
       <w:r>
         <w:rPr>
@@ -530,9 +518,6 @@
       <w:pPr>
         <w:pStyle w:val="a6"/>
         <w:ind w:firstLine="440"/>
-        <w:rPr>
-          <w:rFonts w:hint="eastAsia"/>
-        </w:rPr>
       </w:pPr>
       <w:r>
         <w:rPr>
@@ -545,9 +530,6 @@
       <w:pPr>
         <w:pStyle w:val="a6"/>
         <w:ind w:firstLine="440"/>
-        <w:rPr>
-          <w:rFonts w:hint="eastAsia"/>
-        </w:rPr>
       </w:pPr>
       <w:r>
         <w:rPr>
@@ -559,9 +541,6 @@
     <w:p>
       <w:pPr>
         <w:pStyle w:val="4"/>
-        <w:rPr>
-          <w:rFonts w:hint="eastAsia"/>
-        </w:rPr>
       </w:pPr>
       <w:r>
         <w:rPr>
@@ -574,9 +553,6 @@
       <w:pPr>
         <w:pStyle w:val="a6"/>
         <w:ind w:firstLine="440"/>
-        <w:rPr>
-          <w:rFonts w:hint="eastAsia"/>
-        </w:rPr>
       </w:pPr>
       <w:r>
         <w:rPr>
@@ -589,9 +565,6 @@
       <w:pPr>
         <w:pStyle w:val="a6"/>
         <w:ind w:firstLine="440"/>
-        <w:rPr>
-          <w:rFonts w:hint="eastAsia"/>
-        </w:rPr>
       </w:pPr>
       <w:r>
         <w:rPr>
@@ -610,9 +583,6 @@
       <w:pPr>
         <w:pStyle w:val="a6"/>
         <w:ind w:firstLine="440"/>
-        <w:rPr>
-          <w:rFonts w:hint="eastAsia"/>
-        </w:rPr>
       </w:pPr>
       <w:r>
         <w:rPr>
@@ -672,9 +642,6 @@
       <w:pPr>
         <w:pStyle w:val="a6"/>
         <w:ind w:firstLine="440"/>
-        <w:rPr>
-          <w:rFonts w:hint="eastAsia"/>
-        </w:rPr>
       </w:pPr>
       <w:r>
         <w:rPr>
@@ -698,9 +665,6 @@
       <w:pPr>
         <w:pStyle w:val="a6"/>
         <w:ind w:firstLine="440"/>
-        <w:rPr>
-          <w:rFonts w:hint="eastAsia"/>
-        </w:rPr>
       </w:pPr>
       <w:r>
         <w:rPr>
@@ -712,9 +676,6 @@
     <w:p>
       <w:pPr>
         <w:pStyle w:val="4"/>
-        <w:rPr>
-          <w:rFonts w:hint="eastAsia"/>
-        </w:rPr>
       </w:pPr>
       <w:r>
         <w:rPr>
@@ -733,9 +694,6 @@
       <w:pPr>
         <w:pStyle w:val="a6"/>
         <w:ind w:firstLine="440"/>
-        <w:rPr>
-          <w:rFonts w:hint="eastAsia"/>
-        </w:rPr>
       </w:pPr>
       <w:r>
         <w:rPr>
@@ -748,9 +706,6 @@
       <w:pPr>
         <w:pStyle w:val="a6"/>
         <w:ind w:firstLine="440"/>
-        <w:rPr>
-          <w:rFonts w:hint="eastAsia"/>
-        </w:rPr>
       </w:pPr>
       <w:r>
         <w:rPr>
@@ -767,13 +722,7 @@
         <w:rPr>
           <w:rFonts w:hint="eastAsia"/>
         </w:rPr>
-        <w:t>函数发</w:t>
-      </w:r>
-      <w:r>
-        <w:rPr>
-          <w:rFonts w:hint="eastAsia"/>
-        </w:rPr>
-        <w:t>生器</w:t>
+        <w:t>函数发生器</w:t>
       </w:r>
       <w:r>
         <w:rPr>
@@ -786,9 +735,6 @@
       <w:pPr>
         <w:pStyle w:val="a6"/>
         <w:ind w:firstLine="440"/>
-        <w:rPr>
-          <w:rFonts w:hint="eastAsia"/>
-        </w:rPr>
       </w:pPr>
       <w:r>
         <w:rPr>
@@ -807,9 +753,6 @@
       <w:pPr>
         <w:pStyle w:val="a6"/>
         <w:ind w:firstLine="440"/>
-        <w:rPr>
-          <w:rFonts w:hint="eastAsia"/>
-        </w:rPr>
       </w:pPr>
       <w:r>
         <w:rPr>
@@ -845,9 +788,6 @@
     <w:p>
       <w:pPr>
         <w:pStyle w:val="4"/>
-        <w:rPr>
-          <w:rFonts w:hint="eastAsia"/>
-        </w:rPr>
       </w:pPr>
       <w:r>
         <w:rPr>
@@ -866,9 +806,6 @@
       <w:pPr>
         <w:pStyle w:val="a6"/>
         <w:ind w:firstLine="440"/>
-        <w:rPr>
-          <w:rFonts w:hint="eastAsia"/>
-        </w:rPr>
       </w:pPr>
       <w:r>
         <w:rPr>
@@ -881,9 +818,6 @@
       <w:pPr>
         <w:pStyle w:val="a6"/>
         <w:ind w:firstLine="440"/>
-        <w:rPr>
-          <w:rFonts w:hint="eastAsia"/>
-        </w:rPr>
       </w:pPr>
       <w:r>
         <w:rPr>
@@ -896,9 +830,6 @@
       <w:pPr>
         <w:pStyle w:val="a6"/>
         <w:ind w:firstLine="440"/>
-        <w:rPr>
-          <w:rFonts w:hint="eastAsia"/>
-        </w:rPr>
       </w:pPr>
       <w:r>
         <w:rPr>
@@ -928,9 +859,6 @@
       <w:pPr>
         <w:pStyle w:val="a6"/>
         <w:ind w:firstLine="440"/>
-        <w:rPr>
-          <w:rFonts w:hint="eastAsia"/>
-        </w:rPr>
       </w:pPr>
       <w:r>
         <w:rPr>
@@ -967,9 +895,6 @@
       <w:pPr>
         <w:pStyle w:val="a6"/>
         <w:ind w:firstLine="440"/>
-        <w:rPr>
-          <w:rFonts w:hint="eastAsia"/>
-        </w:rPr>
       </w:pPr>
       <w:r>
         <w:rPr>
@@ -983,9 +908,6 @@
       <w:pPr>
         <w:pStyle w:val="a6"/>
         <w:ind w:firstLine="440"/>
-        <w:rPr>
-          <w:rFonts w:hint="eastAsia"/>
-        </w:rPr>
       </w:pPr>
       <w:r>
         <w:rPr>
@@ -997,9 +919,6 @@
     <w:p>
       <w:pPr>
         <w:pStyle w:val="4"/>
-        <w:rPr>
-          <w:rFonts w:hint="eastAsia"/>
-        </w:rPr>
       </w:pPr>
       <w:r>
         <w:rPr>
@@ -1012,9 +931,6 @@
       <w:pPr>
         <w:pStyle w:val="a6"/>
         <w:ind w:firstLine="440"/>
-        <w:rPr>
-          <w:rFonts w:hint="eastAsia"/>
-        </w:rPr>
       </w:pPr>
       <w:r>
         <w:rPr>
@@ -1830,9 +1746,6 @@
     <w:p>
       <w:pPr>
         <w:pStyle w:val="4"/>
-        <w:rPr>
-          <w:rFonts w:hint="eastAsia"/>
-        </w:rPr>
       </w:pPr>
       <w:r>
         <w:rPr>
@@ -1913,7 +1826,289 @@
         <w:rPr>
           <w:rFonts w:hint="eastAsia"/>
         </w:rPr>
-        <w:t>没有来得及细查。</w:t>
+        <w:t>有很多相关的成果：</w:t>
+      </w:r>
+    </w:p>
+    <w:p>
+      <w:pPr>
+        <w:keepNext/>
+        <w:jc w:val="center"/>
+      </w:pPr>
+      <w:r>
+        <w:rPr>
+          <w:noProof/>
+        </w:rPr>
+        <w:drawing>
+          <wp:inline distT="0" distB="0" distL="0" distR="0" wp14:anchorId="60EAC9CD" wp14:editId="289529CA">
+            <wp:extent cx="5274310" cy="2965450"/>
+            <wp:effectExtent l="0" t="0" r="2540" b="6350"/>
+            <wp:docPr id="6" name="图片 6"/>
+            <wp:cNvGraphicFramePr>
+              <a:graphicFrameLocks xmlns:a="http://schemas.openxmlformats.org/drawingml/2006/main" noChangeAspect="1"/>
+            </wp:cNvGraphicFramePr>
+            <a:graphic xmlns:a="http://schemas.openxmlformats.org/drawingml/2006/main">
+              <a:graphicData uri="http://schemas.openxmlformats.org/drawingml/2006/picture">
+                <pic:pic xmlns:pic="http://schemas.openxmlformats.org/drawingml/2006/picture">
+                  <pic:nvPicPr>
+                    <pic:cNvPr id="1" name=""/>
+                    <pic:cNvPicPr/>
+                  </pic:nvPicPr>
+                  <pic:blipFill>
+                    <a:blip r:embed="rId11"/>
+                    <a:stretch>
+                      <a:fillRect/>
+                    </a:stretch>
+                  </pic:blipFill>
+                  <pic:spPr>
+                    <a:xfrm>
+                      <a:off x="0" y="0"/>
+                      <a:ext cx="5274310" cy="2965450"/>
+                    </a:xfrm>
+                    <a:prstGeom prst="rect">
+                      <a:avLst/>
+                    </a:prstGeom>
+                  </pic:spPr>
+                </pic:pic>
+              </a:graphicData>
+            </a:graphic>
+          </wp:inline>
+        </w:drawing>
+      </w:r>
+    </w:p>
+    <w:p>
+      <w:pPr>
+        <w:pStyle w:val="ac"/>
+        <w:jc w:val="center"/>
+      </w:pPr>
+      <w:r>
+        <w:rPr>
+          <w:rFonts w:hint="eastAsia"/>
+        </w:rPr>
+        <w:t>图</w:t>
+      </w:r>
+      <w:r>
+        <w:rPr>
+          <w:rFonts w:hint="eastAsia"/>
+        </w:rPr>
+        <w:t xml:space="preserve"> </w:t>
+      </w:r>
+      <w:r>
+        <w:fldChar w:fldCharType="begin"/>
+      </w:r>
+      <w:r>
+        <w:instrText xml:space="preserve"> </w:instrText>
+      </w:r>
+      <w:r>
+        <w:rPr>
+          <w:rFonts w:hint="eastAsia"/>
+        </w:rPr>
+        <w:instrText xml:space="preserve">SEQ </w:instrText>
+      </w:r>
+      <w:r>
+        <w:rPr>
+          <w:rFonts w:hint="eastAsia"/>
+        </w:rPr>
+        <w:instrText>图</w:instrText>
+      </w:r>
+      <w:r>
+        <w:rPr>
+          <w:rFonts w:hint="eastAsia"/>
+        </w:rPr>
+        <w:instrText xml:space="preserve"> \* ARABIC</w:instrText>
+      </w:r>
+      <w:r>
+        <w:instrText xml:space="preserve"> </w:instrText>
+      </w:r>
+      <w:r>
+        <w:fldChar w:fldCharType="separate"/>
+      </w:r>
+      <w:r>
+        <w:rPr>
+          <w:noProof/>
+        </w:rPr>
+        <w:t>4</w:t>
+      </w:r>
+      <w:r>
+        <w:fldChar w:fldCharType="end"/>
+      </w:r>
+      <w:r>
+        <w:t xml:space="preserve"> </w:t>
+      </w:r>
+      <w:r>
+        <w:rPr>
+          <w:rFonts w:hint="eastAsia"/>
+        </w:rPr>
+        <w:t>百度学术</w:t>
+      </w:r>
+      <w:r>
+        <w:rPr>
+          <w:rFonts w:hint="eastAsia"/>
+        </w:rPr>
+        <w:t>关于任意波形发生器的检索结果</w:t>
+      </w:r>
+    </w:p>
+    <w:p>
+      <w:pPr>
+        <w:pStyle w:val="a6"/>
+        <w:ind w:firstLine="440"/>
+        <w:rPr>
+          <w:rFonts w:hint="eastAsia"/>
+        </w:rPr>
+      </w:pPr>
+      <w:r>
+        <w:rPr>
+          <w:rFonts w:hint="eastAsia"/>
+        </w:rPr>
+        <w:t>根据中国知网显示，任意波形发生器的研究也有一定的学术关注度</w:t>
+      </w:r>
+    </w:p>
+    <w:p>
+      <w:pPr>
+        <w:keepNext/>
+        <w:jc w:val="center"/>
+      </w:pPr>
+      <w:r>
+        <w:rPr>
+          <w:noProof/>
+        </w:rPr>
+        <w:drawing>
+          <wp:inline distT="0" distB="0" distL="0" distR="0" wp14:anchorId="2ACAC2EB" wp14:editId="43CC59E7">
+            <wp:extent cx="3889584" cy="2001328"/>
+            <wp:effectExtent l="0" t="0" r="0" b="0"/>
+            <wp:docPr id="3" name="图片 3"/>
+            <wp:cNvGraphicFramePr>
+              <a:graphicFrameLocks xmlns:a="http://schemas.openxmlformats.org/drawingml/2006/main" noChangeAspect="1"/>
+            </wp:cNvGraphicFramePr>
+            <a:graphic xmlns:a="http://schemas.openxmlformats.org/drawingml/2006/main">
+              <a:graphicData uri="http://schemas.openxmlformats.org/drawingml/2006/picture">
+                <pic:pic xmlns:pic="http://schemas.openxmlformats.org/drawingml/2006/picture">
+                  <pic:nvPicPr>
+                    <pic:cNvPr id="1" name=""/>
+                    <pic:cNvPicPr/>
+                  </pic:nvPicPr>
+                  <pic:blipFill rotWithShape="1">
+                    <a:blip r:embed="rId12"/>
+                    <a:srcRect l="12604" t="29952" r="42887" b="29315"/>
+                    <a:stretch/>
+                  </pic:blipFill>
+                  <pic:spPr bwMode="auto">
+                    <a:xfrm>
+                      <a:off x="0" y="0"/>
+                      <a:ext cx="3911856" cy="2012788"/>
+                    </a:xfrm>
+                    <a:prstGeom prst="rect">
+                      <a:avLst/>
+                    </a:prstGeom>
+                    <a:ln>
+                      <a:noFill/>
+                    </a:ln>
+                    <a:extLst>
+                      <a:ext uri="{53640926-AAD7-44D8-BBD7-CCE9431645EC}">
+                        <a14:shadowObscured xmlns:a14="http://schemas.microsoft.com/office/drawing/2010/main"/>
+                      </a:ext>
+                    </a:extLst>
+                  </pic:spPr>
+                </pic:pic>
+              </a:graphicData>
+            </a:graphic>
+          </wp:inline>
+        </w:drawing>
+      </w:r>
+    </w:p>
+    <w:p>
+      <w:pPr>
+        <w:pStyle w:val="ac"/>
+        <w:jc w:val="center"/>
+      </w:pPr>
+      <w:r>
+        <w:rPr>
+          <w:rFonts w:hint="eastAsia"/>
+        </w:rPr>
+        <w:t>图</w:t>
+      </w:r>
+      <w:r>
+        <w:rPr>
+          <w:rFonts w:hint="eastAsia"/>
+        </w:rPr>
+        <w:t xml:space="preserve"> </w:t>
+      </w:r>
+      <w:r>
+        <w:fldChar w:fldCharType="begin"/>
+      </w:r>
+      <w:r>
+        <w:instrText xml:space="preserve"> </w:instrText>
+      </w:r>
+      <w:r>
+        <w:rPr>
+          <w:rFonts w:hint="eastAsia"/>
+        </w:rPr>
+        <w:instrText xml:space="preserve">SEQ </w:instrText>
+      </w:r>
+      <w:r>
+        <w:rPr>
+          <w:rFonts w:hint="eastAsia"/>
+        </w:rPr>
+        <w:instrText>图</w:instrText>
+      </w:r>
+      <w:r>
+        <w:rPr>
+          <w:rFonts w:hint="eastAsia"/>
+        </w:rPr>
+        <w:instrText xml:space="preserve"> \* ARABIC</w:instrText>
+      </w:r>
+      <w:r>
+        <w:instrText xml:space="preserve"> </w:instrText>
+      </w:r>
+      <w:r>
+        <w:fldChar w:fldCharType="separate"/>
+      </w:r>
+      <w:r>
+        <w:rPr>
+          <w:noProof/>
+        </w:rPr>
+        <w:t>5</w:t>
+      </w:r>
+      <w:r>
+        <w:fldChar w:fldCharType="end"/>
+      </w:r>
+      <w:r>
+        <w:t xml:space="preserve"> </w:t>
+      </w:r>
+      <w:r>
+        <w:rPr>
+          <w:rFonts w:hint="eastAsia"/>
+        </w:rPr>
+        <w:t>CNKI</w:t>
+      </w:r>
+      <w:r>
+        <w:rPr>
+          <w:rFonts w:hint="eastAsia"/>
+        </w:rPr>
+        <w:t>任意波形发生器学术关注度</w:t>
+      </w:r>
+      <w:r>
+        <w:rPr>
+          <w:rFonts w:hint="eastAsia"/>
+        </w:rPr>
+        <w:t>趋势图</w:t>
+      </w:r>
+    </w:p>
+    <w:p>
+      <w:pPr>
+        <w:pStyle w:val="a6"/>
+        <w:ind w:firstLine="440"/>
+      </w:pPr>
+      <w:r>
+        <w:rPr>
+          <w:rFonts w:hint="eastAsia"/>
+        </w:rPr>
+        <w:t>还有待进一步调研</w:t>
+      </w:r>
+      <w:r>
+        <w:rPr>
+          <w:rFonts w:hint="eastAsia"/>
+        </w:rPr>
+        <w:t>。</w:t>
       </w:r>
     </w:p>
     <w:p>
@@ -1928,6 +2123,7 @@
         <w:rPr>
           <w:rFonts w:hint="eastAsia"/>
         </w:rPr>
+        <w:lastRenderedPageBreak/>
         <w:t>对比总结</w:t>
       </w:r>
     </w:p>
@@ -1937,6 +2133,9 @@
         <w:jc w:val="center"/>
       </w:pPr>
       <w:r>
+        <w:rPr>
+          <w:noProof/>
+        </w:rPr>
         <w:drawing>
           <wp:inline distT="0" distB="0" distL="0" distR="0">
             <wp:extent cx="5274310" cy="1555458"/>
@@ -1955,7 +2154,7 @@
                     </pic:cNvPicPr>
                   </pic:nvPicPr>
                   <pic:blipFill>
-                    <a:blip r:embed="rId11" cstate="print">
+                    <a:blip r:embed="rId13" cstate="print">
                       <a:extLst>
                         <a:ext uri="{28A0092B-C50C-407E-A947-70E740481C1C}">
                           <a14:useLocalDpi xmlns:a14="http://schemas.microsoft.com/office/drawing/2010/main" val="0"/>
@@ -2038,7 +2237,7 @@
         <w:rPr>
           <w:noProof/>
         </w:rPr>
-        <w:t>4</w:t>
+        <w:t>6</w:t>
       </w:r>
       <w:r>
         <w:fldChar w:fldCharType="end"/>
@@ -2064,6 +2263,159 @@
         </w:rPr>
         <w:t>发生器的对比和总结</w:t>
       </w:r>
+    </w:p>
+    <w:p>
+      <w:pPr>
+        <w:pStyle w:val="4"/>
+      </w:pPr>
+      <w:r>
+        <w:rPr>
+          <w:rFonts w:hint="eastAsia"/>
+        </w:rPr>
+        <w:t>优势</w:t>
+      </w:r>
+    </w:p>
+    <w:p>
+      <w:pPr>
+        <w:pStyle w:val="a"/>
+      </w:pPr>
+      <w:r>
+        <w:rPr>
+          <w:rFonts w:hint="eastAsia"/>
+        </w:rPr>
+        <w:t>通道数较多，加上</w:t>
+      </w:r>
+      <w:r>
+        <w:rPr>
+          <w:rFonts w:hint="eastAsia"/>
+        </w:rPr>
+        <w:t>AD9146</w:t>
+      </w:r>
+      <w:r>
+        <w:rPr>
+          <w:rFonts w:hint="eastAsia"/>
+        </w:rPr>
+        <w:t>可以达到</w:t>
+      </w:r>
+      <w:r>
+        <w:rPr>
+          <w:rFonts w:hint="eastAsia"/>
+        </w:rPr>
+        <w:t>8</w:t>
+      </w:r>
+      <w:r>
+        <w:rPr>
+          <w:rFonts w:hint="eastAsia"/>
+        </w:rPr>
+        <w:t>个通道，每个通道可以单独调节</w:t>
+      </w:r>
+    </w:p>
+    <w:p>
+      <w:pPr>
+        <w:pStyle w:val="a"/>
+      </w:pPr>
+      <w:r>
+        <w:rPr>
+          <w:rFonts w:hint="eastAsia"/>
+        </w:rPr>
+        <w:t>可以实现很多内置波形：已有</w:t>
+      </w:r>
+      <w:r>
+        <w:rPr>
+          <w:rFonts w:hint="eastAsia"/>
+        </w:rPr>
+        <w:t>矩形波、锯齿波、正弦波、</w:t>
+      </w:r>
+      <w:r>
+        <w:rPr>
+          <w:rFonts w:hint="eastAsia"/>
+        </w:rPr>
+        <w:t>DC</w:t>
+      </w:r>
+    </w:p>
+    <w:p>
+      <w:pPr>
+        <w:pStyle w:val="a"/>
+      </w:pPr>
+      <w:r>
+        <w:rPr>
+          <w:rFonts w:hint="eastAsia"/>
+        </w:rPr>
+        <w:t>存储空间比较大，如果使用</w:t>
+      </w:r>
+      <w:r>
+        <w:rPr>
+          <w:rFonts w:hint="eastAsia"/>
+        </w:rPr>
+        <w:t>DDR3</w:t>
+      </w:r>
+      <w:r>
+        <w:t xml:space="preserve"> </w:t>
+      </w:r>
+      <w:r>
+        <w:rPr>
+          <w:rFonts w:hint="eastAsia"/>
+        </w:rPr>
+        <w:t>存储器，可以存储</w:t>
+      </w:r>
+      <w:r>
+        <w:rPr>
+          <w:rFonts w:hint="eastAsia"/>
+        </w:rPr>
+        <w:t>GB</w:t>
+      </w:r>
+      <w:r>
+        <w:rPr>
+          <w:rFonts w:hint="eastAsia"/>
+        </w:rPr>
+        <w:t>数量级的数据</w:t>
+      </w:r>
+    </w:p>
+    <w:p>
+      <w:pPr>
+        <w:pStyle w:val="4"/>
+      </w:pPr>
+      <w:r>
+        <w:rPr>
+          <w:rFonts w:hint="eastAsia"/>
+        </w:rPr>
+        <w:t>劣势</w:t>
+      </w:r>
+    </w:p>
+    <w:p>
+      <w:pPr>
+        <w:pStyle w:val="a"/>
+      </w:pPr>
+      <w:r>
+        <w:rPr>
+          <w:rFonts w:hint="eastAsia"/>
+        </w:rPr>
+        <w:t>采样率可能偏低</w:t>
+      </w:r>
+    </w:p>
+    <w:p>
+      <w:pPr>
+        <w:pStyle w:val="a"/>
+      </w:pPr>
+      <w:r>
+        <w:rPr>
+          <w:rFonts w:hint="eastAsia"/>
+        </w:rPr>
+        <w:t>输出电压分辨率不是特别高</w:t>
+      </w:r>
+    </w:p>
+    <w:p>
+      <w:pPr>
+        <w:pStyle w:val="a"/>
+      </w:pPr>
+      <w:r>
+        <w:rPr>
+          <w:rFonts w:hint="eastAsia"/>
+        </w:rPr>
+        <w:t>阻抗匹配还有问题，存在振铃现象，信号噪声较大</w:t>
+      </w:r>
+      <w:bookmarkStart w:id="0" w:name="_GoBack"/>
+      <w:bookmarkEnd w:id="0"/>
     </w:p>
     <w:p>
       <w:pPr>
@@ -2165,8 +2517,6 @@
         <w:pStyle w:val="a6"/>
         <w:ind w:firstLine="440"/>
       </w:pPr>
-      <w:bookmarkStart w:id="0" w:name="_GoBack"/>
-      <w:bookmarkEnd w:id="0"/>
     </w:p>
     <w:p>
       <w:pPr>
@@ -2212,7 +2562,7 @@
         </w:rPr>
         <w:t xml:space="preserve">pedia, </w:t>
       </w:r>
-      <w:hyperlink r:id="rId12" w:history="1">
+      <w:hyperlink r:id="rId14" w:history="1">
         <w:r>
           <w:rPr>
             <w:rStyle w:val="ad"/>
@@ -2242,7 +2592,7 @@
         </w:rPr>
         <w:t xml:space="preserve">Wikipedia, </w:t>
       </w:r>
-      <w:hyperlink r:id="rId13" w:history="1">
+      <w:hyperlink r:id="rId15" w:history="1">
         <w:r>
           <w:rPr>
             <w:rStyle w:val="ad"/>
@@ -2254,12 +2604,12 @@
       <w:bookmarkEnd w:id="2"/>
     </w:p>
     <w:sectPr>
-      <w:headerReference w:type="even" r:id="rId14"/>
-      <w:headerReference w:type="default" r:id="rId15"/>
-      <w:footerReference w:type="even" r:id="rId16"/>
-      <w:footerReference w:type="default" r:id="rId17"/>
-      <w:headerReference w:type="first" r:id="rId18"/>
-      <w:footerReference w:type="first" r:id="rId19"/>
+      <w:headerReference w:type="even" r:id="rId16"/>
+      <w:headerReference w:type="default" r:id="rId17"/>
+      <w:footerReference w:type="even" r:id="rId18"/>
+      <w:footerReference w:type="default" r:id="rId19"/>
+      <w:headerReference w:type="first" r:id="rId20"/>
+      <w:footerReference w:type="first" r:id="rId21"/>
       <w:pgSz w:w="11906" w:h="16838"/>
       <w:pgMar w:top="1440" w:right="1800" w:bottom="1440" w:left="1800" w:header="851" w:footer="992" w:gutter="0"/>
       <w:cols w:space="425"/>
@@ -2925,15 +3275,15 @@
   <w:abstractNum w:abstractNumId="5" w15:restartNumberingAfterBreak="0">
     <w:nsid w:val="5D97305B"/>
     <w:multiLevelType w:val="hybridMultilevel"/>
-    <w:tmpl w:val="9740F80C"/>
-    <w:lvl w:ilvl="0" w:tplc="E78EEE62">
+    <w:tmpl w:val="BAC4828E"/>
+    <w:lvl w:ilvl="0" w:tplc="F62A5E1C">
       <w:start w:val="1"/>
       <w:numFmt w:val="bullet"/>
       <w:pStyle w:val="4"/>
-      <w:lvlText w:val=""/>
-      <w:lvlJc w:val="left"/>
-      <w:pPr>
-        <w:ind w:left="720" w:hanging="360"/>
+      <w:lvlText w:val=""/>
+      <w:lvlJc w:val="left"/>
+      <w:pPr>
+        <w:ind w:left="717" w:hanging="360"/>
       </w:pPr>
       <w:rPr>
         <w:rFonts w:ascii="Wingdings" w:hAnsi="Wingdings" w:hint="default"/>
@@ -3769,7 +4119,7 @@
     <w:uiPriority w:val="9"/>
     <w:unhideWhenUsed/>
     <w:qFormat/>
-    <w:rsid w:val="00CA5F47"/>
+    <w:rsid w:val="00B263AD"/>
     <w:pPr>
       <w:keepNext/>
       <w:keepLines/>
@@ -3777,7 +4127,6 @@
         <w:numId w:val="5"/>
       </w:numPr>
       <w:spacing w:after="80"/>
-      <w:ind w:left="714" w:hanging="357"/>
       <w:outlineLvl w:val="3"/>
     </w:pPr>
     <w:rPr>
@@ -4384,7 +4733,7 @@
 </file>
 
 <file path=customXml/itemProps1.xml><?xml version="1.0" encoding="utf-8"?>
-<ds:datastoreItem xmlns:ds="http://schemas.openxmlformats.org/officeDocument/2006/customXml" ds:itemID="{B9C302F2-9DAE-4720-B41D-84E61B2C9679}">
+<ds:datastoreItem xmlns:ds="http://schemas.openxmlformats.org/officeDocument/2006/customXml" ds:itemID="{1CCE75DF-4B49-405C-BDCE-0D510A3FA197}">
   <ds:schemaRefs>
     <ds:schemaRef ds:uri="http://schemas.openxmlformats.org/officeDocument/2006/bibliography"/>
   </ds:schemaRefs>

</xml_diff>